<commit_message>
update information and upload ai_benchmark project
</commit_message>
<xml_diff>
--- a/ai_benchmark/ai_benchmark_readme.docx
+++ b/ai_benchmark/ai_benchmark_readme.docx
@@ -11,16 +11,6 @@
           <w:szCs w:val="24"/>
         </w:rPr>
       </w:pPr>
-    </w:p>
-    <w:p>
-      <w:pPr>
-        <w:widowControl/>
-        <w:rPr>
-          <w:rFonts w:ascii="新細明體" w:eastAsia="新細明體" w:hAnsi="新細明體" w:cs="新細明體"/>
-          <w:kern w:val="0"/>
-          <w:szCs w:val="24"/>
-        </w:rPr>
-      </w:pPr>
       <w:r>
         <w:rPr>
           <w:rFonts w:ascii="新細明體" w:eastAsia="新細明體" w:hAnsi="新細明體" w:cs="新細明體"/>
@@ -28,6 +18,289 @@
           <w:sz w:val="36"/>
           <w:szCs w:val="36"/>
         </w:rPr>
+        <w:t xml:space="preserve">= </w:t>
+      </w:r>
+      <w:r>
+        <w:rPr>
+          <w:rFonts w:ascii="新細明體" w:eastAsia="新細明體" w:hAnsi="新細明體" w:cs="新細明體"/>
+          <w:kern w:val="0"/>
+          <w:sz w:val="36"/>
+          <w:szCs w:val="36"/>
+        </w:rPr>
+        <w:t>introduction</w:t>
+      </w:r>
+      <w:r>
+        <w:rPr>
+          <w:rFonts w:ascii="新細明體" w:eastAsia="新細明體" w:hAnsi="新細明體" w:cs="新細明體"/>
+          <w:kern w:val="0"/>
+          <w:sz w:val="36"/>
+          <w:szCs w:val="36"/>
+        </w:rPr>
+        <w:t xml:space="preserve"> = </w:t>
+      </w:r>
+    </w:p>
+    <w:p>
+      <w:pPr>
+        <w:widowControl/>
+        <w:rPr>
+          <w:rFonts w:ascii="新細明體" w:eastAsia="新細明體" w:hAnsi="新細明體" w:cs="新細明體" w:hint="eastAsia"/>
+          <w:kern w:val="0"/>
+          <w:szCs w:val="24"/>
+        </w:rPr>
+      </w:pPr>
+      <w:r>
+        <w:rPr>
+          <w:noProof/>
+        </w:rPr>
+        <w:drawing>
+          <wp:inline distT="0" distB="0" distL="0" distR="0" wp14:anchorId="0284BE95" wp14:editId="398FFBD9">
+            <wp:extent cx="2905125" cy="819150"/>
+            <wp:effectExtent l="0" t="0" r="9525" b="0"/>
+            <wp:docPr id="9" name="圖片 9"/>
+            <wp:cNvGraphicFramePr>
+              <a:graphicFrameLocks xmlns:a="http://schemas.openxmlformats.org/drawingml/2006/main" noChangeAspect="1"/>
+            </wp:cNvGraphicFramePr>
+            <a:graphic xmlns:a="http://schemas.openxmlformats.org/drawingml/2006/main">
+              <a:graphicData uri="http://schemas.openxmlformats.org/drawingml/2006/picture">
+                <pic:pic xmlns:pic="http://schemas.openxmlformats.org/drawingml/2006/picture">
+                  <pic:nvPicPr>
+                    <pic:cNvPr id="1" name=""/>
+                    <pic:cNvPicPr/>
+                  </pic:nvPicPr>
+                  <pic:blipFill>
+                    <a:blip r:embed="rId5"/>
+                    <a:stretch>
+                      <a:fillRect/>
+                    </a:stretch>
+                  </pic:blipFill>
+                  <pic:spPr>
+                    <a:xfrm>
+                      <a:off x="0" y="0"/>
+                      <a:ext cx="2905125" cy="819150"/>
+                    </a:xfrm>
+                    <a:prstGeom prst="rect">
+                      <a:avLst/>
+                    </a:prstGeom>
+                  </pic:spPr>
+                </pic:pic>
+              </a:graphicData>
+            </a:graphic>
+          </wp:inline>
+        </w:drawing>
+      </w:r>
+    </w:p>
+    <w:p>
+      <w:pPr>
+        <w:pStyle w:val="a4"/>
+        <w:widowControl/>
+        <w:numPr>
+          <w:ilvl w:val="0"/>
+          <w:numId w:val="2"/>
+        </w:numPr>
+        <w:ind w:leftChars="0"/>
+        <w:rPr>
+          <w:rFonts w:ascii="新細明體" w:eastAsia="新細明體" w:hAnsi="新細明體" w:cs="新細明體"/>
+          <w:kern w:val="0"/>
+          <w:szCs w:val="24"/>
+        </w:rPr>
+      </w:pPr>
+      <w:r>
+        <w:rPr>
+          <w:rFonts w:ascii="新細明體" w:eastAsia="新細明體" w:hAnsi="新細明體" w:cs="新細明體"/>
+          <w:kern w:val="0"/>
+          <w:szCs w:val="24"/>
+        </w:rPr>
+        <w:t>Ai_benchmark_readme.docx =&gt; this readme file</w:t>
+      </w:r>
+    </w:p>
+    <w:p>
+      <w:pPr>
+        <w:pStyle w:val="a4"/>
+        <w:widowControl/>
+        <w:numPr>
+          <w:ilvl w:val="0"/>
+          <w:numId w:val="2"/>
+        </w:numPr>
+        <w:ind w:leftChars="0"/>
+        <w:rPr>
+          <w:rFonts w:ascii="新細明體" w:eastAsia="新細明體" w:hAnsi="新細明體" w:cs="新細明體"/>
+          <w:kern w:val="0"/>
+          <w:szCs w:val="24"/>
+        </w:rPr>
+      </w:pPr>
+      <w:proofErr w:type="spellStart"/>
+      <w:r>
+        <w:rPr>
+          <w:rFonts w:ascii="新細明體" w:eastAsia="新細明體" w:hAnsi="新細明體" w:cs="新細明體"/>
+          <w:kern w:val="0"/>
+          <w:szCs w:val="24"/>
+        </w:rPr>
+        <w:t>Ref_chris</w:t>
+      </w:r>
+      <w:proofErr w:type="spellEnd"/>
+      <w:r>
+        <w:rPr>
+          <w:rFonts w:ascii="新細明體" w:eastAsia="新細明體" w:hAnsi="新細明體" w:cs="新細明體"/>
+          <w:kern w:val="0"/>
+          <w:szCs w:val="24"/>
+        </w:rPr>
+        <w:t xml:space="preserve"> =&gt; handover by </w:t>
+      </w:r>
+      <w:proofErr w:type="spellStart"/>
+      <w:r>
+        <w:rPr>
+          <w:rFonts w:ascii="新細明體" w:eastAsia="新細明體" w:hAnsi="新細明體" w:cs="新細明體"/>
+          <w:kern w:val="0"/>
+          <w:szCs w:val="24"/>
+        </w:rPr>
+        <w:t>chris</w:t>
+      </w:r>
+      <w:proofErr w:type="spellEnd"/>
+    </w:p>
+    <w:p>
+      <w:pPr>
+        <w:pStyle w:val="a4"/>
+        <w:widowControl/>
+        <w:numPr>
+          <w:ilvl w:val="0"/>
+          <w:numId w:val="2"/>
+        </w:numPr>
+        <w:ind w:leftChars="0"/>
+        <w:rPr>
+          <w:rFonts w:ascii="新細明體" w:eastAsia="新細明體" w:hAnsi="新細明體" w:cs="新細明體"/>
+          <w:kern w:val="0"/>
+          <w:szCs w:val="24"/>
+        </w:rPr>
+      </w:pPr>
+      <w:proofErr w:type="spellStart"/>
+      <w:r>
+        <w:rPr>
+          <w:rFonts w:ascii="新細明體" w:eastAsia="新細明體" w:hAnsi="新細明體" w:cs="新細明體"/>
+          <w:kern w:val="0"/>
+          <w:szCs w:val="24"/>
+        </w:rPr>
+        <w:t>Benchmark_project</w:t>
+      </w:r>
+      <w:proofErr w:type="spellEnd"/>
+      <w:r>
+        <w:rPr>
+          <w:rFonts w:ascii="新細明體" w:eastAsia="新細明體" w:hAnsi="新細明體" w:cs="新細明體"/>
+          <w:kern w:val="0"/>
+          <w:szCs w:val="24"/>
+        </w:rPr>
+        <w:t>/ =&gt; my practices</w:t>
+      </w:r>
+    </w:p>
+    <w:p>
+      <w:pPr>
+        <w:pStyle w:val="a4"/>
+        <w:widowControl/>
+        <w:numPr>
+          <w:ilvl w:val="1"/>
+          <w:numId w:val="2"/>
+        </w:numPr>
+        <w:ind w:leftChars="0"/>
+        <w:rPr>
+          <w:rFonts w:ascii="新細明體" w:eastAsia="新細明體" w:hAnsi="新細明體" w:cs="新細明體"/>
+          <w:kern w:val="0"/>
+          <w:szCs w:val="24"/>
+        </w:rPr>
+      </w:pPr>
+      <w:r>
+        <w:rPr>
+          <w:rFonts w:ascii="新細明體" w:eastAsia="新細明體" w:hAnsi="新細明體" w:cs="新細明體"/>
+          <w:kern w:val="0"/>
+          <w:szCs w:val="24"/>
+        </w:rPr>
+        <w:t xml:space="preserve">Start_recommend_benchmark.sh  =&gt; quickly start after setup the </w:t>
+      </w:r>
+      <w:r>
+        <w:rPr>
+          <w:rFonts w:ascii="新細明體" w:eastAsia="新細明體" w:hAnsi="新細明體" w:cs="新細明體"/>
+          <w:kern w:val="0"/>
+          <w:szCs w:val="24"/>
+        </w:rPr>
+        <w:t>reinforcement</w:t>
+      </w:r>
+      <w:bookmarkStart w:id="0" w:name="_GoBack"/>
+      <w:bookmarkEnd w:id="0"/>
+    </w:p>
+    <w:p>
+      <w:pPr>
+        <w:pStyle w:val="a4"/>
+        <w:widowControl/>
+        <w:numPr>
+          <w:ilvl w:val="1"/>
+          <w:numId w:val="2"/>
+        </w:numPr>
+        <w:ind w:leftChars="0"/>
+        <w:rPr>
+          <w:rFonts w:ascii="新細明體" w:eastAsia="新細明體" w:hAnsi="新細明體" w:cs="新細明體"/>
+          <w:kern w:val="0"/>
+          <w:szCs w:val="24"/>
+        </w:rPr>
+      </w:pPr>
+      <w:r>
+        <w:rPr>
+          <w:rFonts w:ascii="新細明體" w:eastAsia="新細明體" w:hAnsi="新細明體" w:cs="新細明體"/>
+          <w:kern w:val="0"/>
+          <w:szCs w:val="24"/>
+        </w:rPr>
+        <w:t xml:space="preserve">Start_trans_benchmark.sh </w:t>
+      </w:r>
+      <w:r>
+        <w:rPr>
+          <w:rFonts w:ascii="新細明體" w:eastAsia="新細明體" w:hAnsi="新細明體" w:cs="新細明體"/>
+          <w:kern w:val="0"/>
+          <w:szCs w:val="24"/>
+        </w:rPr>
+        <w:t xml:space="preserve">=&gt; quickly start after setup the </w:t>
+      </w:r>
+      <w:r>
+        <w:rPr>
+          <w:rFonts w:ascii="新細明體" w:eastAsia="新細明體" w:hAnsi="新細明體" w:cs="新細明體"/>
+          <w:kern w:val="0"/>
+          <w:szCs w:val="24"/>
+        </w:rPr>
+        <w:t>translation</w:t>
+      </w:r>
+    </w:p>
+    <w:p>
+      <w:pPr>
+        <w:widowControl/>
+        <w:rPr>
+          <w:rFonts w:ascii="新細明體" w:eastAsia="新細明體" w:hAnsi="新細明體" w:cs="新細明體"/>
+          <w:kern w:val="0"/>
+          <w:szCs w:val="24"/>
+        </w:rPr>
+      </w:pPr>
+    </w:p>
+    <w:p>
+      <w:pPr>
+        <w:widowControl/>
+        <w:rPr>
+          <w:rFonts w:ascii="新細明體" w:eastAsia="新細明體" w:hAnsi="新細明體" w:cs="新細明體" w:hint="eastAsia"/>
+          <w:kern w:val="0"/>
+          <w:szCs w:val="24"/>
+        </w:rPr>
+      </w:pPr>
+    </w:p>
+    <w:p>
+      <w:pPr>
+        <w:widowControl/>
+        <w:rPr>
+          <w:rFonts w:ascii="新細明體" w:eastAsia="新細明體" w:hAnsi="新細明體" w:cs="新細明體"/>
+          <w:kern w:val="0"/>
+          <w:szCs w:val="24"/>
+        </w:rPr>
+      </w:pPr>
+      <w:r>
+        <w:rPr>
+          <w:rFonts w:ascii="新細明體" w:eastAsia="新細明體" w:hAnsi="新細明體" w:cs="新細明體"/>
+          <w:kern w:val="0"/>
+          <w:sz w:val="36"/>
+          <w:szCs w:val="36"/>
+        </w:rPr>
         <w:t>= translation = </w:t>
       </w:r>
     </w:p>
@@ -86,7 +359,7 @@
         </w:rPr>
         <w:t xml:space="preserve">git clone </w:t>
       </w:r>
-      <w:hyperlink r:id="rId5" w:history="1">
+      <w:hyperlink r:id="rId6" w:history="1">
         <w:r>
           <w:rPr>
             <w:rFonts w:ascii="Consolas" w:eastAsia="新細明體" w:hAnsi="Consolas" w:cs="新細明體"/>
@@ -781,6 +1054,7 @@
           <w:sz w:val="18"/>
           <w:szCs w:val="18"/>
         </w:rPr>
+        <w:lastRenderedPageBreak/>
         <w:t>docker build -t "benchmark/</w:t>
       </w:r>
       <w:proofErr w:type="gramStart"/>
@@ -1083,7 +1357,7 @@
                     </pic:cNvPicPr>
                   </pic:nvPicPr>
                   <pic:blipFill>
-                    <a:blip r:embed="rId6">
+                    <a:blip r:embed="rId7">
                       <a:extLst>
                         <a:ext uri="{28A0092B-C50C-407E-A947-70E740481C1C}">
                           <a14:useLocalDpi xmlns:a14="http://schemas.microsoft.com/office/drawing/2010/main" val="0"/>
@@ -1137,7 +1411,7 @@
                     </pic:cNvPicPr>
                   </pic:nvPicPr>
                   <pic:blipFill>
-                    <a:blip r:embed="rId6">
+                    <a:blip r:embed="rId7">
                       <a:extLst>
                         <a:ext uri="{28A0092B-C50C-407E-A947-70E740481C1C}">
                           <a14:useLocalDpi xmlns:a14="http://schemas.microsoft.com/office/drawing/2010/main" val="0"/>
@@ -1255,7 +1529,7 @@
                     </pic:cNvPicPr>
                   </pic:nvPicPr>
                   <pic:blipFill>
-                    <a:blip r:embed="rId7">
+                    <a:blip r:embed="rId8">
                       <a:extLst>
                         <a:ext uri="{28A0092B-C50C-407E-A947-70E740481C1C}">
                           <a14:useLocalDpi xmlns:a14="http://schemas.microsoft.com/office/drawing/2010/main" val="0"/>
@@ -1308,7 +1582,7 @@
                     </pic:cNvPicPr>
                   </pic:nvPicPr>
                   <pic:blipFill>
-                    <a:blip r:embed="rId7">
+                    <a:blip r:embed="rId8">
                       <a:extLst>
                         <a:ext uri="{28A0092B-C50C-407E-A947-70E740481C1C}">
                           <a14:useLocalDpi xmlns:a14="http://schemas.microsoft.com/office/drawing/2010/main" val="0"/>
@@ -1976,7 +2250,7 @@
         <w:widowControl/>
         <w:shd w:val="clear" w:color="auto" w:fill="FBFAF8"/>
         <w:rPr>
-          <w:rFonts w:ascii="Monaco" w:eastAsia="新細明體" w:hAnsi="Monaco" w:cs="新細明體"/>
+          <w:rFonts w:ascii="Monaco" w:eastAsia="新細明體" w:hAnsi="Monaco" w:cs="新細明體" w:hint="eastAsia"/>
           <w:color w:val="333333"/>
           <w:kern w:val="0"/>
           <w:sz w:val="18"/>
@@ -2011,7 +2285,7 @@
         <w:widowControl/>
         <w:shd w:val="clear" w:color="auto" w:fill="FBFAF8"/>
         <w:rPr>
-          <w:rFonts w:ascii="Monaco" w:eastAsia="新細明體" w:hAnsi="Monaco" w:cs="新細明體"/>
+          <w:rFonts w:ascii="Monaco" w:eastAsia="新細明體" w:hAnsi="Monaco" w:cs="新細明體" w:hint="eastAsia"/>
           <w:color w:val="333333"/>
           <w:kern w:val="0"/>
           <w:sz w:val="18"/>
@@ -2335,7 +2609,7 @@
         <w:widowControl/>
         <w:shd w:val="clear" w:color="auto" w:fill="FBFAF8"/>
         <w:rPr>
-          <w:rFonts w:ascii="Monaco" w:eastAsia="新細明體" w:hAnsi="Monaco" w:cs="新細明體"/>
+          <w:rFonts w:ascii="Monaco" w:eastAsia="新細明體" w:hAnsi="Monaco" w:cs="新細明體" w:hint="eastAsia"/>
           <w:color w:val="333333"/>
           <w:kern w:val="0"/>
           <w:sz w:val="18"/>
@@ -2348,7 +2622,7 @@
         <w:widowControl/>
         <w:shd w:val="clear" w:color="auto" w:fill="FBFAF8"/>
         <w:rPr>
-          <w:rFonts w:ascii="Monaco" w:eastAsia="新細明體" w:hAnsi="Monaco" w:cs="新細明體"/>
+          <w:rFonts w:ascii="Monaco" w:eastAsia="新細明體" w:hAnsi="Monaco" w:cs="新細明體" w:hint="eastAsia"/>
           <w:color w:val="333333"/>
           <w:kern w:val="0"/>
           <w:sz w:val="18"/>
@@ -2371,7 +2645,7 @@
         <w:widowControl/>
         <w:shd w:val="clear" w:color="auto" w:fill="FBFAF8"/>
         <w:rPr>
-          <w:rFonts w:ascii="Monaco" w:eastAsia="新細明體" w:hAnsi="Monaco" w:cs="新細明體"/>
+          <w:rFonts w:ascii="Monaco" w:eastAsia="新細明體" w:hAnsi="Monaco" w:cs="新細明體" w:hint="eastAsia"/>
           <w:color w:val="333333"/>
           <w:kern w:val="0"/>
           <w:sz w:val="18"/>
@@ -2394,7 +2668,7 @@
         <w:widowControl/>
         <w:shd w:val="clear" w:color="auto" w:fill="FBFAF8"/>
         <w:rPr>
-          <w:rFonts w:ascii="Monaco" w:eastAsia="新細明體" w:hAnsi="Monaco" w:cs="新細明體"/>
+          <w:rFonts w:ascii="Monaco" w:eastAsia="新細明體" w:hAnsi="Monaco" w:cs="新細明體" w:hint="eastAsia"/>
           <w:color w:val="333333"/>
           <w:kern w:val="0"/>
           <w:sz w:val="18"/>
@@ -2439,7 +2713,7 @@
         <w:widowControl/>
         <w:shd w:val="clear" w:color="auto" w:fill="FBFAF8"/>
         <w:rPr>
-          <w:rFonts w:ascii="Monaco" w:eastAsia="新細明體" w:hAnsi="Monaco" w:cs="新細明體"/>
+          <w:rFonts w:ascii="Monaco" w:eastAsia="新細明體" w:hAnsi="Monaco" w:cs="新細明體" w:hint="eastAsia"/>
           <w:color w:val="333333"/>
           <w:kern w:val="0"/>
           <w:sz w:val="18"/>
@@ -2474,7 +2748,7 @@
         <w:widowControl/>
         <w:shd w:val="clear" w:color="auto" w:fill="FBFAF8"/>
         <w:rPr>
-          <w:rFonts w:ascii="Monaco" w:eastAsia="新細明體" w:hAnsi="Monaco" w:cs="新細明體"/>
+          <w:rFonts w:ascii="Monaco" w:eastAsia="新細明體" w:hAnsi="Monaco" w:cs="新細明體" w:hint="eastAsia"/>
           <w:color w:val="333333"/>
           <w:kern w:val="0"/>
           <w:sz w:val="18"/>
@@ -2509,7 +2783,7 @@
         <w:widowControl/>
         <w:shd w:val="clear" w:color="auto" w:fill="FBFAF8"/>
         <w:rPr>
-          <w:rFonts w:ascii="Monaco" w:eastAsia="新細明體" w:hAnsi="Monaco" w:cs="新細明體"/>
+          <w:rFonts w:ascii="Monaco" w:eastAsia="新細明體" w:hAnsi="Monaco" w:cs="新細明體" w:hint="eastAsia"/>
           <w:color w:val="333333"/>
           <w:kern w:val="0"/>
           <w:sz w:val="18"/>
@@ -2532,7 +2806,7 @@
         <w:widowControl/>
         <w:shd w:val="clear" w:color="auto" w:fill="FBFAF8"/>
         <w:rPr>
-          <w:rFonts w:ascii="Monaco" w:eastAsia="新細明體" w:hAnsi="Monaco" w:cs="新細明體"/>
+          <w:rFonts w:ascii="Monaco" w:eastAsia="新細明體" w:hAnsi="Monaco" w:cs="新細明體" w:hint="eastAsia"/>
           <w:color w:val="333333"/>
           <w:kern w:val="0"/>
           <w:sz w:val="18"/>
@@ -2555,7 +2829,7 @@
         <w:widowControl/>
         <w:shd w:val="clear" w:color="auto" w:fill="FBFAF8"/>
         <w:rPr>
-          <w:rFonts w:ascii="Monaco" w:eastAsia="新細明體" w:hAnsi="Monaco" w:cs="新細明體"/>
+          <w:rFonts w:ascii="Monaco" w:eastAsia="新細明體" w:hAnsi="Monaco" w:cs="新細明體" w:hint="eastAsia"/>
           <w:color w:val="333333"/>
           <w:kern w:val="0"/>
           <w:sz w:val="18"/>
@@ -2578,7 +2852,7 @@
         <w:widowControl/>
         <w:shd w:val="clear" w:color="auto" w:fill="FBFAF8"/>
         <w:rPr>
-          <w:rFonts w:ascii="Monaco" w:eastAsia="新細明體" w:hAnsi="Monaco" w:cs="新細明體"/>
+          <w:rFonts w:ascii="Monaco" w:eastAsia="新細明體" w:hAnsi="Monaco" w:cs="新細明體" w:hint="eastAsia"/>
           <w:color w:val="333333"/>
           <w:kern w:val="0"/>
           <w:sz w:val="18"/>
@@ -2645,7 +2919,7 @@
         <w:widowControl/>
         <w:shd w:val="clear" w:color="auto" w:fill="FBFAF8"/>
         <w:rPr>
-          <w:rFonts w:ascii="Monaco" w:eastAsia="新細明體" w:hAnsi="Monaco" w:cs="新細明體"/>
+          <w:rFonts w:ascii="Monaco" w:eastAsia="新細明體" w:hAnsi="Monaco" w:cs="新細明體" w:hint="eastAsia"/>
           <w:color w:val="333333"/>
           <w:kern w:val="0"/>
           <w:sz w:val="18"/>
@@ -2820,8 +3094,6 @@
         </w:rPr>
         <w:t xml:space="preserve">About </w:t>
       </w:r>
-      <w:bookmarkStart w:id="0" w:name="_GoBack"/>
-      <w:bookmarkEnd w:id="0"/>
       <w:r>
         <w:rPr>
           <w:rFonts w:ascii="新細明體" w:eastAsia="新細明體" w:hAnsi="新細明體" w:cs="新細明體"/>
@@ -2866,7 +3138,7 @@
                     </pic:cNvPicPr>
                   </pic:nvPicPr>
                   <pic:blipFill>
-                    <a:blip r:embed="rId8">
+                    <a:blip r:embed="rId9">
                       <a:extLst>
                         <a:ext uri="{28A0092B-C50C-407E-A947-70E740481C1C}">
                           <a14:useLocalDpi xmlns:a14="http://schemas.microsoft.com/office/drawing/2010/main" val="0"/>
@@ -2920,7 +3192,7 @@
                     </pic:cNvPicPr>
                   </pic:nvPicPr>
                   <pic:blipFill>
-                    <a:blip r:embed="rId8">
+                    <a:blip r:embed="rId9">
                       <a:extLst>
                         <a:ext uri="{28A0092B-C50C-407E-A947-70E740481C1C}">
                           <a14:useLocalDpi xmlns:a14="http://schemas.microsoft.com/office/drawing/2010/main" val="0"/>
@@ -2997,7 +3269,7 @@
                     </pic:cNvPicPr>
                   </pic:nvPicPr>
                   <pic:blipFill>
-                    <a:blip r:embed="rId9">
+                    <a:blip r:embed="rId10">
                       <a:extLst>
                         <a:ext uri="{28A0092B-C50C-407E-A947-70E740481C1C}">
                           <a14:useLocalDpi xmlns:a14="http://schemas.microsoft.com/office/drawing/2010/main" val="0"/>
@@ -3050,7 +3322,7 @@
                     </pic:cNvPicPr>
                   </pic:nvPicPr>
                   <pic:blipFill>
-                    <a:blip r:embed="rId9">
+                    <a:blip r:embed="rId10">
                       <a:extLst>
                         <a:ext uri="{28A0092B-C50C-407E-A947-70E740481C1C}">
                           <a14:useLocalDpi xmlns:a14="http://schemas.microsoft.com/office/drawing/2010/main" val="0"/>
@@ -3237,8 +3509,123 @@
       </w:rPr>
     </w:lvl>
   </w:abstractNum>
+  <w:abstractNum w:abstractNumId="1" w15:restartNumberingAfterBreak="0">
+    <w:nsid w:val="38D179ED"/>
+    <w:multiLevelType w:val="hybridMultilevel"/>
+    <w:tmpl w:val="916C7768"/>
+    <w:lvl w:ilvl="0" w:tplc="92EAC776">
+      <w:numFmt w:val="bullet"/>
+      <w:lvlText w:val=""/>
+      <w:lvlJc w:val="left"/>
+      <w:pPr>
+        <w:ind w:left="360" w:hanging="360"/>
+      </w:pPr>
+      <w:rPr>
+        <w:rFonts w:ascii="Wingdings" w:eastAsia="新細明體" w:hAnsi="Wingdings" w:cs="新細明體" w:hint="default"/>
+      </w:rPr>
+    </w:lvl>
+    <w:lvl w:ilvl="1" w:tplc="04090003">
+      <w:start w:val="1"/>
+      <w:numFmt w:val="bullet"/>
+      <w:lvlText w:val=""/>
+      <w:lvlJc w:val="left"/>
+      <w:pPr>
+        <w:ind w:left="960" w:hanging="480"/>
+      </w:pPr>
+      <w:rPr>
+        <w:rFonts w:ascii="Wingdings" w:hAnsi="Wingdings" w:hint="default"/>
+      </w:rPr>
+    </w:lvl>
+    <w:lvl w:ilvl="2" w:tplc="04090005" w:tentative="1">
+      <w:start w:val="1"/>
+      <w:numFmt w:val="bullet"/>
+      <w:lvlText w:val=""/>
+      <w:lvlJc w:val="left"/>
+      <w:pPr>
+        <w:ind w:left="1440" w:hanging="480"/>
+      </w:pPr>
+      <w:rPr>
+        <w:rFonts w:ascii="Wingdings" w:hAnsi="Wingdings" w:hint="default"/>
+      </w:rPr>
+    </w:lvl>
+    <w:lvl w:ilvl="3" w:tplc="04090001" w:tentative="1">
+      <w:start w:val="1"/>
+      <w:numFmt w:val="bullet"/>
+      <w:lvlText w:val=""/>
+      <w:lvlJc w:val="left"/>
+      <w:pPr>
+        <w:ind w:left="1920" w:hanging="480"/>
+      </w:pPr>
+      <w:rPr>
+        <w:rFonts w:ascii="Wingdings" w:hAnsi="Wingdings" w:hint="default"/>
+      </w:rPr>
+    </w:lvl>
+    <w:lvl w:ilvl="4" w:tplc="04090003" w:tentative="1">
+      <w:start w:val="1"/>
+      <w:numFmt w:val="bullet"/>
+      <w:lvlText w:val=""/>
+      <w:lvlJc w:val="left"/>
+      <w:pPr>
+        <w:ind w:left="2400" w:hanging="480"/>
+      </w:pPr>
+      <w:rPr>
+        <w:rFonts w:ascii="Wingdings" w:hAnsi="Wingdings" w:hint="default"/>
+      </w:rPr>
+    </w:lvl>
+    <w:lvl w:ilvl="5" w:tplc="04090005" w:tentative="1">
+      <w:start w:val="1"/>
+      <w:numFmt w:val="bullet"/>
+      <w:lvlText w:val=""/>
+      <w:lvlJc w:val="left"/>
+      <w:pPr>
+        <w:ind w:left="2880" w:hanging="480"/>
+      </w:pPr>
+      <w:rPr>
+        <w:rFonts w:ascii="Wingdings" w:hAnsi="Wingdings" w:hint="default"/>
+      </w:rPr>
+    </w:lvl>
+    <w:lvl w:ilvl="6" w:tplc="04090001" w:tentative="1">
+      <w:start w:val="1"/>
+      <w:numFmt w:val="bullet"/>
+      <w:lvlText w:val=""/>
+      <w:lvlJc w:val="left"/>
+      <w:pPr>
+        <w:ind w:left="3360" w:hanging="480"/>
+      </w:pPr>
+      <w:rPr>
+        <w:rFonts w:ascii="Wingdings" w:hAnsi="Wingdings" w:hint="default"/>
+      </w:rPr>
+    </w:lvl>
+    <w:lvl w:ilvl="7" w:tplc="04090003" w:tentative="1">
+      <w:start w:val="1"/>
+      <w:numFmt w:val="bullet"/>
+      <w:lvlText w:val=""/>
+      <w:lvlJc w:val="left"/>
+      <w:pPr>
+        <w:ind w:left="3840" w:hanging="480"/>
+      </w:pPr>
+      <w:rPr>
+        <w:rFonts w:ascii="Wingdings" w:hAnsi="Wingdings" w:hint="default"/>
+      </w:rPr>
+    </w:lvl>
+    <w:lvl w:ilvl="8" w:tplc="04090005" w:tentative="1">
+      <w:start w:val="1"/>
+      <w:numFmt w:val="bullet"/>
+      <w:lvlText w:val=""/>
+      <w:lvlJc w:val="left"/>
+      <w:pPr>
+        <w:ind w:left="4320" w:hanging="480"/>
+      </w:pPr>
+      <w:rPr>
+        <w:rFonts w:ascii="Wingdings" w:hAnsi="Wingdings" w:hint="default"/>
+      </w:rPr>
+    </w:lvl>
+  </w:abstractNum>
   <w:num w:numId="1">
     <w:abstractNumId w:val="0"/>
+  </w:num>
+  <w:num w:numId="2">
+    <w:abstractNumId w:val="1"/>
   </w:num>
 </w:numbering>
 </file>

</xml_diff>